<commit_message>
Arreglado requisito despliegue regional
</commit_message>
<xml_diff>
--- a/Iteración 1 - SOLO REQ/Requisitos.docx
+++ b/Iteración 1 - SOLO REQ/Requisitos.docx
@@ -1,10 +1,10 @@
 
 <file path=word/document.xml><?xml version="1.0" encoding="utf-8"?>
-<w:document xmlns:wpc="http://schemas.microsoft.com/office/word/2010/wordprocessingCanvas" xmlns:cx="http://schemas.microsoft.com/office/drawing/2014/chartex" xmlns:cx1="http://schemas.microsoft.com/office/drawing/2015/9/8/chartex" xmlns:mc="http://schemas.openxmlformats.org/markup-compatibility/2006" xmlns:o="urn:schemas-microsoft-com:office:office" xmlns:r="http://schemas.openxmlformats.org/officeDocument/2006/relationships" xmlns:m="http://schemas.openxmlformats.org/officeDocument/2006/math" xmlns:v="urn:schemas-microsoft-com:vml" xmlns:wp14="http://schemas.microsoft.com/office/word/2010/wordprocessingDrawing" xmlns:wp="http://schemas.openxmlformats.org/drawingml/2006/wordprocessingDrawing" xmlns:w10="urn:schemas-microsoft-com:office:word" xmlns:w="http://schemas.openxmlformats.org/wordprocessingml/2006/main" xmlns:w14="http://schemas.microsoft.com/office/word/2010/wordml" xmlns:w15="http://schemas.microsoft.com/office/word/2012/wordml" xmlns:w16se="http://schemas.microsoft.com/office/word/2015/wordml/symex" xmlns:wpg="http://schemas.microsoft.com/office/word/2010/wordprocessingGroup" xmlns:wpi="http://schemas.microsoft.com/office/word/2010/wordprocessingInk" xmlns:wne="http://schemas.microsoft.com/office/word/2006/wordml" xmlns:wps="http://schemas.microsoft.com/office/word/2010/wordprocessingShape" mc:Ignorable="w14 w15 w16se wp14">
+<w:document xmlns:wpc="http://schemas.microsoft.com/office/word/2010/wordprocessingCanvas" xmlns:cx="http://schemas.microsoft.com/office/drawing/2014/chartex" xmlns:cx1="http://schemas.microsoft.com/office/drawing/2015/9/8/chartex" xmlns:cx2="http://schemas.microsoft.com/office/drawing/2015/10/21/chartex" xmlns:cx3="http://schemas.microsoft.com/office/drawing/2016/5/9/chartex" xmlns:cx4="http://schemas.microsoft.com/office/drawing/2016/5/10/chartex" xmlns:cx5="http://schemas.microsoft.com/office/drawing/2016/5/11/chartex" xmlns:cx6="http://schemas.microsoft.com/office/drawing/2016/5/12/chartex" xmlns:cx7="http://schemas.microsoft.com/office/drawing/2016/5/13/chartex" xmlns:cx8="http://schemas.microsoft.com/office/drawing/2016/5/14/chartex" xmlns:mc="http://schemas.openxmlformats.org/markup-compatibility/2006" xmlns:aink="http://schemas.microsoft.com/office/drawing/2016/ink" xmlns:am3d="http://schemas.microsoft.com/office/drawing/2017/model3d" xmlns:o="urn:schemas-microsoft-com:office:office" xmlns:r="http://schemas.openxmlformats.org/officeDocument/2006/relationships" xmlns:m="http://schemas.openxmlformats.org/officeDocument/2006/math" xmlns:v="urn:schemas-microsoft-com:vml" xmlns:wp14="http://schemas.microsoft.com/office/word/2010/wordprocessingDrawing" xmlns:wp="http://schemas.openxmlformats.org/drawingml/2006/wordprocessingDrawing" xmlns:w10="urn:schemas-microsoft-com:office:word" xmlns:w="http://schemas.openxmlformats.org/wordprocessingml/2006/main" xmlns:w14="http://schemas.microsoft.com/office/word/2010/wordml" xmlns:w15="http://schemas.microsoft.com/office/word/2012/wordml" xmlns:w16cid="http://schemas.microsoft.com/office/word/2016/wordml/cid" xmlns:w16se="http://schemas.microsoft.com/office/word/2015/wordml/symex" xmlns:wpg="http://schemas.microsoft.com/office/word/2010/wordprocessingGroup" xmlns:wpi="http://schemas.microsoft.com/office/word/2010/wordprocessingInk" xmlns:wne="http://schemas.microsoft.com/office/word/2006/wordml" xmlns:wps="http://schemas.microsoft.com/office/word/2010/wordprocessingShape" mc:Ignorable="w14 w15 w16se w16cid wp14">
   <w:body>
     <w:tbl>
       <w:tblPr>
-        <w:tblStyle w:val="Tabladecuadrcula4-nfasis2"/>
+        <w:tblStyle w:val="Tablaconcuadrcula4-nfasis2"/>
         <w:tblW w:w="0" w:type="auto"/>
         <w:tblLook w:val="04A0" w:firstRow="1" w:lastRow="0" w:firstColumn="1" w:lastColumn="0" w:noHBand="0" w:noVBand="1"/>
       </w:tblPr>
@@ -135,10 +135,7 @@
               <w:cnfStyle w:val="000000100000" w:firstRow="0" w:lastRow="0" w:firstColumn="0" w:lastColumn="0" w:oddVBand="0" w:evenVBand="0" w:oddHBand="1" w:evenHBand="0" w:firstRowFirstColumn="0" w:firstRowLastColumn="0" w:lastRowFirstColumn="0" w:lastRowLastColumn="0"/>
             </w:pPr>
             <w:r>
-              <w:t>El sistema debe tener una única interfaz que se despliegue en diferentes plataformas</w:t>
-            </w:r>
-            <w:r>
-              <w:t>.</w:t>
+              <w:t>El sistema debe tener una única interfaz que se despliegue en diferentes plataformas.</w:t>
             </w:r>
           </w:p>
         </w:tc>
@@ -158,7 +155,10 @@
               <w:jc w:val="center"/>
             </w:pPr>
             <w:r>
-              <w:t>R2</w:t>
+              <w:t>R</w:t>
+            </w:r>
+            <w:r>
+              <w:t>2</w:t>
             </w:r>
           </w:p>
         </w:tc>
@@ -176,7 +176,7 @@
               <w:cnfStyle w:val="000000000000" w:firstRow="0" w:lastRow="0" w:firstColumn="0" w:lastColumn="0" w:oddVBand="0" w:evenVBand="0" w:oddHBand="0" w:evenHBand="0" w:firstRowFirstColumn="0" w:firstRowLastColumn="0" w:lastRowFirstColumn="0" w:lastRowLastColumn="0"/>
             </w:pPr>
             <w:r>
-              <w:t>Despliegue</w:t>
+              <w:t>Sistema escalable</w:t>
             </w:r>
           </w:p>
         </w:tc>
@@ -194,10 +194,7 @@
               <w:cnfStyle w:val="000000000000" w:firstRow="0" w:lastRow="0" w:firstColumn="0" w:lastColumn="0" w:oddVBand="0" w:evenVBand="0" w:oddHBand="0" w:evenHBand="0" w:firstRowFirstColumn="0" w:firstRowLastColumn="0" w:lastRowFirstColumn="0" w:lastRowLastColumn="0"/>
             </w:pPr>
             <w:r>
-              <w:t>El sistema debe tener un despliegue regional, incluyendo municipios y costa</w:t>
-            </w:r>
-            <w:r>
-              <w:t>.</w:t>
+              <w:t>El sistema debe ser escalable para la implementación de unidades activas libres, comunicaciones vía Internet y nuevas funcionalidades aun no especificadas.</w:t>
             </w:r>
           </w:p>
         </w:tc>
@@ -220,7 +217,10 @@
               <w:jc w:val="center"/>
             </w:pPr>
             <w:r>
-              <w:t>R3</w:t>
+              <w:t>R</w:t>
+            </w:r>
+            <w:r>
+              <w:t>3</w:t>
             </w:r>
           </w:p>
         </w:tc>
@@ -238,7 +238,7 @@
               <w:cnfStyle w:val="000000100000" w:firstRow="0" w:lastRow="0" w:firstColumn="0" w:lastColumn="0" w:oddVBand="0" w:evenVBand="0" w:oddHBand="1" w:evenHBand="0" w:firstRowFirstColumn="0" w:firstRowLastColumn="0" w:lastRowFirstColumn="0" w:lastRowLastColumn="0"/>
             </w:pPr>
             <w:r>
-              <w:t>Sistema escalable</w:t>
+              <w:t>Información de los sensores</w:t>
             </w:r>
           </w:p>
         </w:tc>
@@ -256,10 +256,7 @@
               <w:cnfStyle w:val="000000100000" w:firstRow="0" w:lastRow="0" w:firstColumn="0" w:lastColumn="0" w:oddVBand="0" w:evenVBand="0" w:oddHBand="1" w:evenHBand="0" w:firstRowFirstColumn="0" w:firstRowLastColumn="0" w:lastRowFirstColumn="0" w:lastRowLastColumn="0"/>
             </w:pPr>
             <w:r>
-              <w:t>El sistema debe ser escalable para la implementación de unidades activas libres, comunicaciones vía Internet y nuevas funcionalidades aun no especificadas</w:t>
-            </w:r>
-            <w:r>
-              <w:t>.</w:t>
+              <w:t>El sistema debe controlar los SMS y alertas recibidos por los sensores.</w:t>
             </w:r>
           </w:p>
         </w:tc>
@@ -281,6 +278,11 @@
             <w:r>
               <w:t>R4</w:t>
             </w:r>
+            <w:bookmarkStart w:id="0" w:name="_GoBack"/>
+            <w:bookmarkEnd w:id="0"/>
+            <w:r>
+              <w:t>.1</w:t>
+            </w:r>
           </w:p>
         </w:tc>
         <w:tc>
@@ -297,7 +299,7 @@
               <w:cnfStyle w:val="000000000000" w:firstRow="0" w:lastRow="0" w:firstColumn="0" w:lastColumn="0" w:oddVBand="0" w:evenVBand="0" w:oddHBand="0" w:evenHBand="0" w:firstRowFirstColumn="0" w:firstRowLastColumn="0" w:lastRowFirstColumn="0" w:lastRowLastColumn="0"/>
             </w:pPr>
             <w:r>
-              <w:t>Información de los sensores</w:t>
+              <w:t>Gestión de alertas</w:t>
             </w:r>
           </w:p>
         </w:tc>
@@ -315,10 +317,7 @@
               <w:cnfStyle w:val="000000000000" w:firstRow="0" w:lastRow="0" w:firstColumn="0" w:lastColumn="0" w:oddVBand="0" w:evenVBand="0" w:oddHBand="0" w:evenHBand="0" w:firstRowFirstColumn="0" w:firstRowLastColumn="0" w:lastRowFirstColumn="0" w:lastRowLastColumn="0"/>
             </w:pPr>
             <w:r>
-              <w:t>El sistema debe controlar los SMS y alertas recibidos por los sensores</w:t>
-            </w:r>
-            <w:r>
-              <w:t>.</w:t>
+              <w:t>Debe gestionar hasta 20 de ellas simultáneamente.</w:t>
             </w:r>
           </w:p>
         </w:tc>
@@ -341,7 +340,7 @@
               <w:jc w:val="center"/>
             </w:pPr>
             <w:r>
-              <w:t>R4.1</w:t>
+              <w:t>R5</w:t>
             </w:r>
           </w:p>
         </w:tc>
@@ -359,7 +358,7 @@
               <w:cnfStyle w:val="000000100000" w:firstRow="0" w:lastRow="0" w:firstColumn="0" w:lastColumn="0" w:oddVBand="0" w:evenVBand="0" w:oddHBand="1" w:evenHBand="0" w:firstRowFirstColumn="0" w:firstRowLastColumn="0" w:lastRowFirstColumn="0" w:lastRowLastColumn="0"/>
             </w:pPr>
             <w:r>
-              <w:t>Gestión de alertas</w:t>
+              <w:t>Priorización de alertas</w:t>
             </w:r>
           </w:p>
         </w:tc>
@@ -377,16 +376,7 @@
               <w:cnfStyle w:val="000000100000" w:firstRow="0" w:lastRow="0" w:firstColumn="0" w:lastColumn="0" w:oddVBand="0" w:evenVBand="0" w:oddHBand="1" w:evenHBand="0" w:firstRowFirstColumn="0" w:firstRowLastColumn="0" w:lastRowFirstColumn="0" w:lastRowLastColumn="0"/>
             </w:pPr>
             <w:r>
-              <w:t>Debe gestionar hasta 20 de el</w:t>
-            </w:r>
-            <w:r>
-              <w:t>la</w:t>
-            </w:r>
-            <w:r>
-              <w:t>s simultáneamente</w:t>
-            </w:r>
-            <w:r>
-              <w:t>.</w:t>
+              <w:t>El sistema debe esclarecer un criterio de priorización de alertas y crear un nodo intermediario que las gestione y relaciones en función de los teleoperadores libres.</w:t>
             </w:r>
           </w:p>
         </w:tc>
@@ -406,7 +396,7 @@
               <w:jc w:val="center"/>
             </w:pPr>
             <w:r>
-              <w:t>R5</w:t>
+              <w:t>R6</w:t>
             </w:r>
           </w:p>
         </w:tc>
@@ -424,7 +414,7 @@
               <w:cnfStyle w:val="000000000000" w:firstRow="0" w:lastRow="0" w:firstColumn="0" w:lastColumn="0" w:oddVBand="0" w:evenVBand="0" w:oddHBand="0" w:evenHBand="0" w:firstRowFirstColumn="0" w:firstRowLastColumn="0" w:lastRowFirstColumn="0" w:lastRowLastColumn="0"/>
             </w:pPr>
             <w:r>
-              <w:t>Priorización de alertas</w:t>
+              <w:t>Preasignación UAL</w:t>
             </w:r>
           </w:p>
         </w:tc>
@@ -442,10 +432,15 @@
               <w:cnfStyle w:val="000000000000" w:firstRow="0" w:lastRow="0" w:firstColumn="0" w:lastColumn="0" w:oddVBand="0" w:evenVBand="0" w:oddHBand="0" w:evenHBand="0" w:firstRowFirstColumn="0" w:firstRowLastColumn="0" w:lastRowFirstColumn="0" w:lastRowLastColumn="0"/>
             </w:pPr>
             <w:r>
-              <w:t>El sistema debe esclarecer un criterio de priorización de alertas y crear un nodo intermediario que las gestione y relaciones en función de los teleoperadores libres</w:t>
-            </w:r>
-            <w:r>
-              <w:t>.</w:t>
+              <w:t xml:space="preserve">El sistema debe ser capaz de </w:t>
+            </w:r>
+            <w:proofErr w:type="spellStart"/>
+            <w:r>
+              <w:t>preasignar</w:t>
+            </w:r>
+            <w:proofErr w:type="spellEnd"/>
+            <w:r>
+              <w:t xml:space="preserve"> Unidades Activas Libres a estas emergencias.</w:t>
             </w:r>
           </w:p>
         </w:tc>
@@ -468,7 +463,7 @@
               <w:jc w:val="center"/>
             </w:pPr>
             <w:r>
-              <w:t>R6</w:t>
+              <w:t>R7</w:t>
             </w:r>
           </w:p>
         </w:tc>
@@ -486,7 +481,7 @@
               <w:cnfStyle w:val="000000100000" w:firstRow="0" w:lastRow="0" w:firstColumn="0" w:lastColumn="0" w:oddVBand="0" w:evenVBand="0" w:oddHBand="1" w:evenHBand="0" w:firstRowFirstColumn="0" w:firstRowLastColumn="0" w:lastRowFirstColumn="0" w:lastRowLastColumn="0"/>
             </w:pPr>
             <w:r>
-              <w:t>Preasignación UAL</w:t>
+              <w:t>Asignación UAL</w:t>
             </w:r>
           </w:p>
         </w:tc>
@@ -504,10 +499,7 @@
               <w:cnfStyle w:val="000000100000" w:firstRow="0" w:lastRow="0" w:firstColumn="0" w:lastColumn="0" w:oddVBand="0" w:evenVBand="0" w:oddHBand="1" w:evenHBand="0" w:firstRowFirstColumn="0" w:firstRowLastColumn="0" w:lastRowFirstColumn="0" w:lastRowLastColumn="0"/>
             </w:pPr>
             <w:r>
-              <w:t>El sistema debe ser capaz de preasignar Unidades Activas Libres a estas emergencias</w:t>
-            </w:r>
-            <w:r>
-              <w:t>.</w:t>
+              <w:t>El sistema necesita de un sistema para asignar Unidades Activas Libres a una nueva emergencia.</w:t>
             </w:r>
           </w:p>
         </w:tc>
@@ -527,7 +519,7 @@
               <w:jc w:val="center"/>
             </w:pPr>
             <w:r>
-              <w:t>R7</w:t>
+              <w:t>R7.1</w:t>
             </w:r>
           </w:p>
         </w:tc>
@@ -545,7 +537,7 @@
               <w:cnfStyle w:val="000000000000" w:firstRow="0" w:lastRow="0" w:firstColumn="0" w:lastColumn="0" w:oddVBand="0" w:evenVBand="0" w:oddHBand="0" w:evenHBand="0" w:firstRowFirstColumn="0" w:firstRowLastColumn="0" w:lastRowFirstColumn="0" w:lastRowLastColumn="0"/>
             </w:pPr>
             <w:r>
-              <w:t>Asignación UAL</w:t>
+              <w:t>Monitorización UAL</w:t>
             </w:r>
           </w:p>
         </w:tc>
@@ -563,10 +555,7 @@
               <w:cnfStyle w:val="000000000000" w:firstRow="0" w:lastRow="0" w:firstColumn="0" w:lastColumn="0" w:oddVBand="0" w:evenVBand="0" w:oddHBand="0" w:evenHBand="0" w:firstRowFirstColumn="0" w:firstRowLastColumn="0" w:lastRowFirstColumn="0" w:lastRowLastColumn="0"/>
             </w:pPr>
             <w:r>
-              <w:t>El sistema necesita de un sistema para asignar Unidades Activas Libres a una nueva emergencia</w:t>
-            </w:r>
-            <w:r>
-              <w:t>.</w:t>
+              <w:t>Las Unidades Activas Libres deben poder ser monitorizadas a tiempo real.</w:t>
             </w:r>
           </w:p>
         </w:tc>
@@ -589,7 +578,7 @@
               <w:jc w:val="center"/>
             </w:pPr>
             <w:r>
-              <w:t>R7.1</w:t>
+              <w:t>R8</w:t>
             </w:r>
           </w:p>
         </w:tc>
@@ -607,7 +596,7 @@
               <w:cnfStyle w:val="000000100000" w:firstRow="0" w:lastRow="0" w:firstColumn="0" w:lastColumn="0" w:oddVBand="0" w:evenVBand="0" w:oddHBand="1" w:evenHBand="0" w:firstRowFirstColumn="0" w:firstRowLastColumn="0" w:lastRowFirstColumn="0" w:lastRowLastColumn="0"/>
             </w:pPr>
             <w:r>
-              <w:t>Monitorización UAL</w:t>
+              <w:t>Optimización rutas UAL</w:t>
             </w:r>
           </w:p>
         </w:tc>
@@ -625,10 +614,7 @@
               <w:cnfStyle w:val="000000100000" w:firstRow="0" w:lastRow="0" w:firstColumn="0" w:lastColumn="0" w:oddVBand="0" w:evenVBand="0" w:oddHBand="1" w:evenHBand="0" w:firstRowFirstColumn="0" w:firstRowLastColumn="0" w:lastRowFirstColumn="0" w:lastRowLastColumn="0"/>
             </w:pPr>
             <w:r>
-              <w:t>Las Unidades Activas Libres deben poder ser monitorizadas a tiempo real</w:t>
-            </w:r>
-            <w:r>
-              <w:t>.</w:t>
+              <w:t>El sistema debe proporcionar un trazado de rutas para las UAL optimizado.</w:t>
             </w:r>
           </w:p>
         </w:tc>
@@ -648,7 +634,7 @@
               <w:jc w:val="center"/>
             </w:pPr>
             <w:r>
-              <w:t>R8</w:t>
+              <w:t>R9</w:t>
             </w:r>
           </w:p>
         </w:tc>
@@ -666,7 +652,7 @@
               <w:cnfStyle w:val="000000000000" w:firstRow="0" w:lastRow="0" w:firstColumn="0" w:lastColumn="0" w:oddVBand="0" w:evenVBand="0" w:oddHBand="0" w:evenHBand="0" w:firstRowFirstColumn="0" w:firstRowLastColumn="0" w:lastRowFirstColumn="0" w:lastRowLastColumn="0"/>
             </w:pPr>
             <w:r>
-              <w:t>Optimización rutas UAL</w:t>
+              <w:t>Llamadas entrantes</w:t>
             </w:r>
           </w:p>
         </w:tc>
@@ -684,10 +670,7 @@
               <w:cnfStyle w:val="000000000000" w:firstRow="0" w:lastRow="0" w:firstColumn="0" w:lastColumn="0" w:oddVBand="0" w:evenVBand="0" w:oddHBand="0" w:evenHBand="0" w:firstRowFirstColumn="0" w:firstRowLastColumn="0" w:lastRowFirstColumn="0" w:lastRowLastColumn="0"/>
             </w:pPr>
             <w:r>
-              <w:t>El sistema debe proporcionar un trazado de rutas para las UAL optimizado</w:t>
-            </w:r>
-            <w:r>
-              <w:t>.</w:t>
+              <w:t>El sistema debe poder recibir llamadas.</w:t>
             </w:r>
           </w:p>
         </w:tc>
@@ -710,7 +693,7 @@
               <w:jc w:val="center"/>
             </w:pPr>
             <w:r>
-              <w:t>R9</w:t>
+              <w:t>R9.1</w:t>
             </w:r>
           </w:p>
         </w:tc>
@@ -728,7 +711,7 @@
               <w:cnfStyle w:val="000000100000" w:firstRow="0" w:lastRow="0" w:firstColumn="0" w:lastColumn="0" w:oddVBand="0" w:evenVBand="0" w:oddHBand="1" w:evenHBand="0" w:firstRowFirstColumn="0" w:firstRowLastColumn="0" w:lastRowFirstColumn="0" w:lastRowLastColumn="0"/>
             </w:pPr>
             <w:r>
-              <w:t>Llamadas entrantes</w:t>
+              <w:t>Identificador de llamadas</w:t>
             </w:r>
           </w:p>
         </w:tc>
@@ -746,10 +729,7 @@
               <w:cnfStyle w:val="000000100000" w:firstRow="0" w:lastRow="0" w:firstColumn="0" w:lastColumn="0" w:oddVBand="0" w:evenVBand="0" w:oddHBand="1" w:evenHBand="0" w:firstRowFirstColumn="0" w:firstRowLastColumn="0" w:lastRowFirstColumn="0" w:lastRowLastColumn="0"/>
             </w:pPr>
             <w:r>
-              <w:t>El sistema debe poder recibir llamadas</w:t>
-            </w:r>
-            <w:r>
-              <w:t>.</w:t>
+              <w:t>El sistema de recepción de llamadas debe poder identificar</w:t>
             </w:r>
           </w:p>
         </w:tc>
@@ -769,7 +749,7 @@
               <w:jc w:val="center"/>
             </w:pPr>
             <w:r>
-              <w:t>R9.1</w:t>
+              <w:t>R9.2</w:t>
             </w:r>
           </w:p>
         </w:tc>
@@ -787,7 +767,7 @@
               <w:cnfStyle w:val="000000000000" w:firstRow="0" w:lastRow="0" w:firstColumn="0" w:lastColumn="0" w:oddVBand="0" w:evenVBand="0" w:oddHBand="0" w:evenHBand="0" w:firstRowFirstColumn="0" w:firstRowLastColumn="0" w:lastRowFirstColumn="0" w:lastRowLastColumn="0"/>
             </w:pPr>
             <w:r>
-              <w:t>Identificador de llamadas</w:t>
+              <w:t>Tratamiento de llamadas</w:t>
             </w:r>
           </w:p>
         </w:tc>
@@ -805,7 +785,7 @@
               <w:cnfStyle w:val="000000000000" w:firstRow="0" w:lastRow="0" w:firstColumn="0" w:lastColumn="0" w:oddVBand="0" w:evenVBand="0" w:oddHBand="0" w:evenHBand="0" w:firstRowFirstColumn="0" w:firstRowLastColumn="0" w:lastRowFirstColumn="0" w:lastRowLastColumn="0"/>
             </w:pPr>
             <w:r>
-              <w:t>El sistema de recepción de llamadas debe poder identificar</w:t>
+              <w:t>El sistema debe mostrar el identificador por el monitor del operario y el audio deberá salir por el centro de operaciones</w:t>
             </w:r>
           </w:p>
         </w:tc>
@@ -828,7 +808,7 @@
               <w:jc w:val="center"/>
             </w:pPr>
             <w:r>
-              <w:t>R9.2</w:t>
+              <w:t>R10</w:t>
             </w:r>
           </w:p>
         </w:tc>
@@ -846,7 +826,7 @@
               <w:cnfStyle w:val="000000100000" w:firstRow="0" w:lastRow="0" w:firstColumn="0" w:lastColumn="0" w:oddVBand="0" w:evenVBand="0" w:oddHBand="1" w:evenHBand="0" w:firstRowFirstColumn="0" w:firstRowLastColumn="0" w:lastRowFirstColumn="0" w:lastRowLastColumn="0"/>
             </w:pPr>
             <w:r>
-              <w:t>Tratamiento de llamadas</w:t>
+              <w:t>Llamadas internas</w:t>
             </w:r>
           </w:p>
         </w:tc>
@@ -864,7 +844,7 @@
               <w:cnfStyle w:val="000000100000" w:firstRow="0" w:lastRow="0" w:firstColumn="0" w:lastColumn="0" w:oddVBand="0" w:evenVBand="0" w:oddHBand="1" w:evenHBand="0" w:firstRowFirstColumn="0" w:firstRowLastColumn="0" w:lastRowFirstColumn="0" w:lastRowLastColumn="0"/>
             </w:pPr>
             <w:r>
-              <w:t>El sistema debe mostrar el identificador por el monitor del operario y el audio deberá salir por el centro de operaciones</w:t>
+              <w:t>El sistema debe proporcionar una gestión de llamadas internas por incidencias</w:t>
             </w:r>
           </w:p>
         </w:tc>
@@ -884,7 +864,7 @@
               <w:jc w:val="center"/>
             </w:pPr>
             <w:r>
-              <w:t>R10</w:t>
+              <w:t>R11</w:t>
             </w:r>
           </w:p>
         </w:tc>
@@ -902,7 +882,7 @@
               <w:cnfStyle w:val="000000000000" w:firstRow="0" w:lastRow="0" w:firstColumn="0" w:lastColumn="0" w:oddVBand="0" w:evenVBand="0" w:oddHBand="0" w:evenHBand="0" w:firstRowFirstColumn="0" w:firstRowLastColumn="0" w:lastRowFirstColumn="0" w:lastRowLastColumn="0"/>
             </w:pPr>
             <w:r>
-              <w:t>Llamadas internas</w:t>
+              <w:t>Cola de llamadas entrantes</w:t>
             </w:r>
           </w:p>
         </w:tc>
@@ -920,7 +900,7 @@
               <w:cnfStyle w:val="000000000000" w:firstRow="0" w:lastRow="0" w:firstColumn="0" w:lastColumn="0" w:oddVBand="0" w:evenVBand="0" w:oddHBand="0" w:evenHBand="0" w:firstRowFirstColumn="0" w:firstRowLastColumn="0" w:lastRowFirstColumn="0" w:lastRowLastColumn="0"/>
             </w:pPr>
             <w:r>
-              <w:t>El sistema debe proporcionar una gestión de llamadas internas por incidencias</w:t>
+              <w:t>El sistema debe aceptar una cola de llamadas entrantes de entre 15 y 20</w:t>
             </w:r>
           </w:p>
         </w:tc>
@@ -943,7 +923,7 @@
               <w:jc w:val="center"/>
             </w:pPr>
             <w:r>
-              <w:t>R11</w:t>
+              <w:t>R12</w:t>
             </w:r>
           </w:p>
         </w:tc>
@@ -961,7 +941,7 @@
               <w:cnfStyle w:val="000000100000" w:firstRow="0" w:lastRow="0" w:firstColumn="0" w:lastColumn="0" w:oddVBand="0" w:evenVBand="0" w:oddHBand="1" w:evenHBand="0" w:firstRowFirstColumn="0" w:firstRowLastColumn="0" w:lastRowFirstColumn="0" w:lastRowLastColumn="0"/>
             </w:pPr>
             <w:r>
-              <w:t>Cola de llamadas entrantes</w:t>
+              <w:t>Asignación de llamadas</w:t>
             </w:r>
           </w:p>
         </w:tc>
@@ -979,7 +959,7 @@
               <w:cnfStyle w:val="000000100000" w:firstRow="0" w:lastRow="0" w:firstColumn="0" w:lastColumn="0" w:oddVBand="0" w:evenVBand="0" w:oddHBand="1" w:evenHBand="0" w:firstRowFirstColumn="0" w:firstRowLastColumn="0" w:lastRowFirstColumn="0" w:lastRowLastColumn="0"/>
             </w:pPr>
             <w:r>
-              <w:t>El sistema debe aceptar una cola de llamadas entrantes de entre 15 y 20</w:t>
+              <w:t>El sistema debe disponer de un sistema de asignación de llamadas a operadores disponibles</w:t>
             </w:r>
           </w:p>
         </w:tc>
@@ -999,7 +979,7 @@
               <w:jc w:val="center"/>
             </w:pPr>
             <w:r>
-              <w:t>R12</w:t>
+              <w:t>R13</w:t>
             </w:r>
           </w:p>
         </w:tc>
@@ -1017,7 +997,7 @@
               <w:cnfStyle w:val="000000000000" w:firstRow="0" w:lastRow="0" w:firstColumn="0" w:lastColumn="0" w:oddVBand="0" w:evenVBand="0" w:oddHBand="0" w:evenHBand="0" w:firstRowFirstColumn="0" w:firstRowLastColumn="0" w:lastRowFirstColumn="0" w:lastRowLastColumn="0"/>
             </w:pPr>
             <w:r>
-              <w:t>Asignación de llamadas</w:t>
+              <w:t>Comunicación con policía y UME</w:t>
             </w:r>
           </w:p>
         </w:tc>
@@ -1035,7 +1015,7 @@
               <w:cnfStyle w:val="000000000000" w:firstRow="0" w:lastRow="0" w:firstColumn="0" w:lastColumn="0" w:oddVBand="0" w:evenVBand="0" w:oddHBand="0" w:evenHBand="0" w:firstRowFirstColumn="0" w:firstRowLastColumn="0" w:lastRowFirstColumn="0" w:lastRowLastColumn="0"/>
             </w:pPr>
             <w:r>
-              <w:t>El sistema debe disponer de un sistema de asignación de llamadas a operadores disponibles</w:t>
+              <w:t>El sistema debe permitir el establecimiento de la comunicación con la policía y la UME en canales concretos</w:t>
             </w:r>
           </w:p>
         </w:tc>
@@ -1058,7 +1038,7 @@
               <w:jc w:val="center"/>
             </w:pPr>
             <w:r>
-              <w:t>R13</w:t>
+              <w:t>R13.1</w:t>
             </w:r>
           </w:p>
         </w:tc>
@@ -1076,7 +1056,7 @@
               <w:cnfStyle w:val="000000100000" w:firstRow="0" w:lastRow="0" w:firstColumn="0" w:lastColumn="0" w:oddVBand="0" w:evenVBand="0" w:oddHBand="1" w:evenHBand="0" w:firstRowFirstColumn="0" w:firstRowLastColumn="0" w:lastRowFirstColumn="0" w:lastRowLastColumn="0"/>
             </w:pPr>
             <w:r>
-              <w:t>Comunicación con policía y UME</w:t>
+              <w:t>Cifrado comunicaciones</w:t>
             </w:r>
           </w:p>
         </w:tc>
@@ -1094,7 +1074,7 @@
               <w:cnfStyle w:val="000000100000" w:firstRow="0" w:lastRow="0" w:firstColumn="0" w:lastColumn="0" w:oddVBand="0" w:evenVBand="0" w:oddHBand="1" w:evenHBand="0" w:firstRowFirstColumn="0" w:firstRowLastColumn="0" w:lastRowFirstColumn="0" w:lastRowLastColumn="0"/>
             </w:pPr>
             <w:r>
-              <w:t>El sistema debe permitir el establecimiento de la comunicación con la policía y la UME en canales concretos</w:t>
+              <w:t>Los canales concretos por los que debe establecerse dicha comunicación son de radio cifrados y cerrados</w:t>
             </w:r>
           </w:p>
         </w:tc>
@@ -1114,7 +1094,7 @@
               <w:jc w:val="center"/>
             </w:pPr>
             <w:r>
-              <w:t>R13.1</w:t>
+              <w:t>R14</w:t>
             </w:r>
           </w:p>
         </w:tc>
@@ -1132,7 +1112,7 @@
               <w:cnfStyle w:val="000000000000" w:firstRow="0" w:lastRow="0" w:firstColumn="0" w:lastColumn="0" w:oddVBand="0" w:evenVBand="0" w:oddHBand="0" w:evenHBand="0" w:firstRowFirstColumn="0" w:firstRowLastColumn="0" w:lastRowFirstColumn="0" w:lastRowLastColumn="0"/>
             </w:pPr>
             <w:r>
-              <w:t>Cifrado comunicaciones</w:t>
+              <w:t>Comunicaciones internacionales</w:t>
             </w:r>
           </w:p>
         </w:tc>
@@ -1150,7 +1130,7 @@
               <w:cnfStyle w:val="000000000000" w:firstRow="0" w:lastRow="0" w:firstColumn="0" w:lastColumn="0" w:oddVBand="0" w:evenVBand="0" w:oddHBand="0" w:evenHBand="0" w:firstRowFirstColumn="0" w:firstRowLastColumn="0" w:lastRowFirstColumn="0" w:lastRowLastColumn="0"/>
             </w:pPr>
             <w:r>
-              <w:t>Los canales concretos por los que debe establecerse dicha comunicación son de radio cifrados y cerrados</w:t>
+              <w:t>El sistema debe permitir comunicaciones internacionales que afecten a los países colindantes o cercanos</w:t>
             </w:r>
           </w:p>
         </w:tc>
@@ -1173,7 +1153,7 @@
               <w:jc w:val="center"/>
             </w:pPr>
             <w:r>
-              <w:t>R14</w:t>
+              <w:t>R14.1</w:t>
             </w:r>
           </w:p>
         </w:tc>
@@ -1189,62 +1169,6 @@
             <w:pPr>
               <w:jc w:val="center"/>
               <w:cnfStyle w:val="000000100000" w:firstRow="0" w:lastRow="0" w:firstColumn="0" w:lastColumn="0" w:oddVBand="0" w:evenVBand="0" w:oddHBand="1" w:evenHBand="0" w:firstRowFirstColumn="0" w:firstRowLastColumn="0" w:lastRowFirstColumn="0" w:lastRowLastColumn="0"/>
-            </w:pPr>
-            <w:r>
-              <w:t>Comunicaciones internacionales</w:t>
-            </w:r>
-          </w:p>
-        </w:tc>
-        <w:tc>
-          <w:tcPr>
-            <w:tcW w:w="5370" w:type="dxa"/>
-            <w:tcBorders>
-              <w:left w:val="single" w:sz="12" w:space="0" w:color="auto"/>
-              <w:right w:val="single" w:sz="12" w:space="0" w:color="auto"/>
-            </w:tcBorders>
-          </w:tcPr>
-          <w:p>
-            <w:pPr>
-              <w:jc w:val="center"/>
-              <w:cnfStyle w:val="000000100000" w:firstRow="0" w:lastRow="0" w:firstColumn="0" w:lastColumn="0" w:oddVBand="0" w:evenVBand="0" w:oddHBand="1" w:evenHBand="0" w:firstRowFirstColumn="0" w:firstRowLastColumn="0" w:lastRowFirstColumn="0" w:lastRowLastColumn="0"/>
-            </w:pPr>
-            <w:r>
-              <w:t>El sistema debe permitir comunicaciones internacionales que afecten a los países colindantes o cercanos</w:t>
-            </w:r>
-          </w:p>
-        </w:tc>
-      </w:tr>
-      <w:tr>
-        <w:tc>
-          <w:tcPr>
-            <w:cnfStyle w:val="001000000000" w:firstRow="0" w:lastRow="0" w:firstColumn="1" w:lastColumn="0" w:oddVBand="0" w:evenVBand="0" w:oddHBand="0" w:evenHBand="0" w:firstRowFirstColumn="0" w:firstRowLastColumn="0" w:lastRowFirstColumn="0" w:lastRowLastColumn="0"/>
-            <w:tcW w:w="978" w:type="dxa"/>
-            <w:tcBorders>
-              <w:left w:val="single" w:sz="12" w:space="0" w:color="auto"/>
-              <w:right w:val="single" w:sz="12" w:space="0" w:color="auto"/>
-            </w:tcBorders>
-          </w:tcPr>
-          <w:p>
-            <w:pPr>
-              <w:jc w:val="center"/>
-            </w:pPr>
-            <w:r>
-              <w:t>R14.1</w:t>
-            </w:r>
-          </w:p>
-        </w:tc>
-        <w:tc>
-          <w:tcPr>
-            <w:tcW w:w="2126" w:type="dxa"/>
-            <w:tcBorders>
-              <w:left w:val="single" w:sz="12" w:space="0" w:color="auto"/>
-              <w:right w:val="single" w:sz="12" w:space="0" w:color="auto"/>
-            </w:tcBorders>
-          </w:tcPr>
-          <w:p>
-            <w:pPr>
-              <w:jc w:val="center"/>
-              <w:cnfStyle w:val="000000000000" w:firstRow="0" w:lastRow="0" w:firstColumn="0" w:lastColumn="0" w:oddVBand="0" w:evenVBand="0" w:oddHBand="0" w:evenHBand="0" w:firstRowFirstColumn="0" w:firstRowLastColumn="0" w:lastRowFirstColumn="0" w:lastRowLastColumn="0"/>
             </w:pPr>
             <w:r>
               <w:t>Traducción de llamadas internacionales</w:t>
@@ -1264,13 +1188,67 @@
               <w:tabs>
                 <w:tab w:val="left" w:pos="345"/>
               </w:tabs>
+              <w:cnfStyle w:val="000000100000" w:firstRow="0" w:lastRow="0" w:firstColumn="0" w:lastColumn="0" w:oddVBand="0" w:evenVBand="0" w:oddHBand="1" w:evenHBand="0" w:firstRowFirstColumn="0" w:firstRowLastColumn="0" w:lastRowFirstColumn="0" w:lastRowLastColumn="0"/>
+            </w:pPr>
+            <w:r>
+              <w:tab/>
+              <w:t>El sistema debe proporcionar un módulo de traducción textual para dicha comunicación que funciones en tiempo real</w:t>
+            </w:r>
+          </w:p>
+        </w:tc>
+      </w:tr>
+      <w:tr>
+        <w:tc>
+          <w:tcPr>
+            <w:cnfStyle w:val="001000000000" w:firstRow="0" w:lastRow="0" w:firstColumn="1" w:lastColumn="0" w:oddVBand="0" w:evenVBand="0" w:oddHBand="0" w:evenHBand="0" w:firstRowFirstColumn="0" w:firstRowLastColumn="0" w:lastRowFirstColumn="0" w:lastRowLastColumn="0"/>
+            <w:tcW w:w="978" w:type="dxa"/>
+            <w:tcBorders>
+              <w:left w:val="single" w:sz="12" w:space="0" w:color="auto"/>
+              <w:right w:val="single" w:sz="12" w:space="0" w:color="auto"/>
+            </w:tcBorders>
+          </w:tcPr>
+          <w:p>
+            <w:pPr>
+              <w:jc w:val="center"/>
+            </w:pPr>
+            <w:r>
+              <w:t>R15</w:t>
+            </w:r>
+          </w:p>
+        </w:tc>
+        <w:tc>
+          <w:tcPr>
+            <w:tcW w:w="2126" w:type="dxa"/>
+            <w:tcBorders>
+              <w:left w:val="single" w:sz="12" w:space="0" w:color="auto"/>
+              <w:right w:val="single" w:sz="12" w:space="0" w:color="auto"/>
+            </w:tcBorders>
+          </w:tcPr>
+          <w:p>
+            <w:pPr>
+              <w:jc w:val="center"/>
               <w:cnfStyle w:val="000000000000" w:firstRow="0" w:lastRow="0" w:firstColumn="0" w:lastColumn="0" w:oddVBand="0" w:evenVBand="0" w:oddHBand="0" w:evenHBand="0" w:firstRowFirstColumn="0" w:firstRowLastColumn="0" w:lastRowFirstColumn="0" w:lastRowLastColumn="0"/>
             </w:pPr>
             <w:r>
-              <w:tab/>
-            </w:r>
-            <w:r>
-              <w:t>El sistema debe proporcionar un módulo de traducción textual para dicha comunicación que funciones en tiempo real</w:t>
+              <w:t>Información de videocámaras y sensores</w:t>
+            </w:r>
+          </w:p>
+        </w:tc>
+        <w:tc>
+          <w:tcPr>
+            <w:tcW w:w="5370" w:type="dxa"/>
+            <w:tcBorders>
+              <w:left w:val="single" w:sz="12" w:space="0" w:color="auto"/>
+              <w:right w:val="single" w:sz="12" w:space="0" w:color="auto"/>
+            </w:tcBorders>
+          </w:tcPr>
+          <w:p>
+            <w:pPr>
+              <w:jc w:val="center"/>
+              <w:cnfStyle w:val="000000000000" w:firstRow="0" w:lastRow="0" w:firstColumn="0" w:lastColumn="0" w:oddVBand="0" w:evenVBand="0" w:oddHBand="0" w:evenHBand="0" w:firstRowFirstColumn="0" w:firstRowLastColumn="0" w:lastRowFirstColumn="0" w:lastRowLastColumn="0"/>
+            </w:pPr>
+            <w:r>
+              <w:t>Las cámaras de vídeo vigilancia y sensores deben recolectar y transmitir información en tiempo real</w:t>
             </w:r>
           </w:p>
         </w:tc>
@@ -1293,7 +1271,7 @@
               <w:jc w:val="center"/>
             </w:pPr>
             <w:r>
-              <w:t>R15</w:t>
+              <w:t>R16</w:t>
             </w:r>
           </w:p>
         </w:tc>
@@ -1311,7 +1289,7 @@
               <w:cnfStyle w:val="000000100000" w:firstRow="0" w:lastRow="0" w:firstColumn="0" w:lastColumn="0" w:oddVBand="0" w:evenVBand="0" w:oddHBand="1" w:evenHBand="0" w:firstRowFirstColumn="0" w:firstRowLastColumn="0" w:lastRowFirstColumn="0" w:lastRowLastColumn="0"/>
             </w:pPr>
             <w:r>
-              <w:t>Información de videocámaras y sensores</w:t>
+              <w:t>Recolección información de videocámaras</w:t>
             </w:r>
           </w:p>
         </w:tc>
@@ -1329,7 +1307,7 @@
               <w:cnfStyle w:val="000000100000" w:firstRow="0" w:lastRow="0" w:firstColumn="0" w:lastColumn="0" w:oddVBand="0" w:evenVBand="0" w:oddHBand="1" w:evenHBand="0" w:firstRowFirstColumn="0" w:firstRowLastColumn="0" w:lastRowFirstColumn="0" w:lastRowLastColumn="0"/>
             </w:pPr>
             <w:r>
-              <w:t>Las cámaras de vídeo vigilancia y sensores deben recolectar y transmitir información en tiempo real</w:t>
+              <w:t>El sistema deberá recibir vídeo de las cámaras de vídeo vigilancia</w:t>
             </w:r>
           </w:p>
         </w:tc>
@@ -1349,7 +1327,7 @@
               <w:jc w:val="center"/>
             </w:pPr>
             <w:r>
-              <w:t>R16</w:t>
+              <w:t>R16.1</w:t>
             </w:r>
           </w:p>
         </w:tc>
@@ -1367,7 +1345,7 @@
               <w:cnfStyle w:val="000000000000" w:firstRow="0" w:lastRow="0" w:firstColumn="0" w:lastColumn="0" w:oddVBand="0" w:evenVBand="0" w:oddHBand="0" w:evenHBand="0" w:firstRowFirstColumn="0" w:firstRowLastColumn="0" w:lastRowFirstColumn="0" w:lastRowLastColumn="0"/>
             </w:pPr>
             <w:r>
-              <w:t>Recolección información de videocámaras</w:t>
+              <w:t>Distribución recolectado</w:t>
             </w:r>
           </w:p>
         </w:tc>
@@ -1385,7 +1363,7 @@
               <w:cnfStyle w:val="000000000000" w:firstRow="0" w:lastRow="0" w:firstColumn="0" w:lastColumn="0" w:oddVBand="0" w:evenVBand="0" w:oddHBand="0" w:evenHBand="0" w:firstRowFirstColumn="0" w:firstRowLastColumn="0" w:lastRowFirstColumn="0" w:lastRowLastColumn="0"/>
             </w:pPr>
             <w:r>
-              <w:t>El sistema deberá recibir vídeo de las cámaras de vídeo vigilancia</w:t>
+              <w:t>El sistema deberá distribuir lo referenciado en el requisito RE16 mediante antena móvil o cableado</w:t>
             </w:r>
           </w:p>
         </w:tc>
@@ -1409,7 +1387,7 @@
             </w:pPr>
             <w:r>
               <w:lastRenderedPageBreak/>
-              <w:t>R16.1</w:t>
+              <w:t>R17</w:t>
             </w:r>
           </w:p>
         </w:tc>
@@ -1427,7 +1405,7 @@
               <w:cnfStyle w:val="000000100000" w:firstRow="0" w:lastRow="0" w:firstColumn="0" w:lastColumn="0" w:oddVBand="0" w:evenVBand="0" w:oddHBand="1" w:evenHBand="0" w:firstRowFirstColumn="0" w:firstRowLastColumn="0" w:lastRowFirstColumn="0" w:lastRowLastColumn="0"/>
             </w:pPr>
             <w:r>
-              <w:t>Distribución recolectado</w:t>
+              <w:t>Comunicación de sensores</w:t>
             </w:r>
           </w:p>
         </w:tc>
@@ -1445,7 +1423,7 @@
               <w:cnfStyle w:val="000000100000" w:firstRow="0" w:lastRow="0" w:firstColumn="0" w:lastColumn="0" w:oddVBand="0" w:evenVBand="0" w:oddHBand="1" w:evenHBand="0" w:firstRowFirstColumn="0" w:firstRowLastColumn="0" w:lastRowFirstColumn="0" w:lastRowLastColumn="0"/>
             </w:pPr>
             <w:r>
-              <w:t>El sistema deberá distribuir lo referenciado en el requisito RE16 mediante antena móvil o cableado</w:t>
+              <w:t>Los sensores deben comunicarse vía radio con el Centro de Control Remoto</w:t>
             </w:r>
           </w:p>
         </w:tc>
@@ -1465,7 +1443,7 @@
               <w:jc w:val="center"/>
             </w:pPr>
             <w:r>
-              <w:t>R17</w:t>
+              <w:t>R17.1</w:t>
             </w:r>
           </w:p>
         </w:tc>
@@ -1483,7 +1461,7 @@
               <w:cnfStyle w:val="000000000000" w:firstRow="0" w:lastRow="0" w:firstColumn="0" w:lastColumn="0" w:oddVBand="0" w:evenVBand="0" w:oddHBand="0" w:evenHBand="0" w:firstRowFirstColumn="0" w:firstRowLastColumn="0" w:lastRowFirstColumn="0" w:lastRowLastColumn="0"/>
             </w:pPr>
             <w:r>
-              <w:t>Comunicación de sensores</w:t>
+              <w:t>Canal de comunicación de sensores</w:t>
             </w:r>
           </w:p>
         </w:tc>
@@ -1501,7 +1479,7 @@
               <w:cnfStyle w:val="000000000000" w:firstRow="0" w:lastRow="0" w:firstColumn="0" w:lastColumn="0" w:oddVBand="0" w:evenVBand="0" w:oddHBand="0" w:evenHBand="0" w:firstRowFirstColumn="0" w:firstRowLastColumn="0" w:lastRowFirstColumn="0" w:lastRowLastColumn="0"/>
             </w:pPr>
             <w:r>
-              <w:t>Los sensores deben comunicarse vía radio con el Centro de Control Remoto</w:t>
+              <w:t>La comunicación del requisito previo debe propiciar el envío de SMS y generar alertas</w:t>
             </w:r>
           </w:p>
         </w:tc>
@@ -1524,7 +1502,7 @@
               <w:jc w:val="center"/>
             </w:pPr>
             <w:r>
-              <w:t>R17.1</w:t>
+              <w:t>R18</w:t>
             </w:r>
           </w:p>
         </w:tc>
@@ -1542,7 +1520,7 @@
               <w:cnfStyle w:val="000000100000" w:firstRow="0" w:lastRow="0" w:firstColumn="0" w:lastColumn="0" w:oddVBand="0" w:evenVBand="0" w:oddHBand="1" w:evenHBand="0" w:firstRowFirstColumn="0" w:firstRowLastColumn="0" w:lastRowFirstColumn="0" w:lastRowLastColumn="0"/>
             </w:pPr>
             <w:r>
-              <w:t>Canal de comunicación de sensores</w:t>
+              <w:t>Tipos de usuarios</w:t>
             </w:r>
           </w:p>
         </w:tc>
@@ -1560,7 +1538,7 @@
               <w:cnfStyle w:val="000000100000" w:firstRow="0" w:lastRow="0" w:firstColumn="0" w:lastColumn="0" w:oddVBand="0" w:evenVBand="0" w:oddHBand="1" w:evenHBand="0" w:firstRowFirstColumn="0" w:firstRowLastColumn="0" w:lastRowFirstColumn="0" w:lastRowLastColumn="0"/>
             </w:pPr>
             <w:r>
-              <w:t>La comunicación del requisito previo debe propiciar el envío de SMS y generar alertas</w:t>
+              <w:t>El sistema debe diferenciar entre los distintos tipos de usuario siendo estos: Administradores de Sistema, Operarios de Emergencias, Operadores de Unidades Activas y Asignadores de Recursos</w:t>
             </w:r>
           </w:p>
         </w:tc>
@@ -1580,7 +1558,7 @@
               <w:jc w:val="center"/>
             </w:pPr>
             <w:r>
-              <w:t>R18</w:t>
+              <w:t>R18.1</w:t>
             </w:r>
           </w:p>
         </w:tc>
@@ -1598,7 +1576,7 @@
               <w:cnfStyle w:val="000000000000" w:firstRow="0" w:lastRow="0" w:firstColumn="0" w:lastColumn="0" w:oddVBand="0" w:evenVBand="0" w:oddHBand="0" w:evenHBand="0" w:firstRowFirstColumn="0" w:firstRowLastColumn="0" w:lastRowFirstColumn="0" w:lastRowLastColumn="0"/>
             </w:pPr>
             <w:r>
-              <w:t>Tipos de usuarios</w:t>
+              <w:t>Dispositivos soportados</w:t>
             </w:r>
           </w:p>
         </w:tc>
@@ -1616,7 +1594,7 @@
               <w:cnfStyle w:val="000000000000" w:firstRow="0" w:lastRow="0" w:firstColumn="0" w:lastColumn="0" w:oddVBand="0" w:evenVBand="0" w:oddHBand="0" w:evenHBand="0" w:firstRowFirstColumn="0" w:firstRowLastColumn="0" w:lastRowFirstColumn="0" w:lastRowLastColumn="0"/>
             </w:pPr>
             <w:r>
-              <w:t>El sistema debe diferenciar entre los distintos tipos de usuario siendo estos: Administradores de Sistema, Operarios de Emergencias, Operadores de Unidades Activas y Asignadores de Recursos</w:t>
+              <w:t>El sistema proporcionara la información sobre las nuevas emergencias a los UAL vía Smartphone o Tablet</w:t>
             </w:r>
           </w:p>
         </w:tc>
@@ -1631,15 +1609,16 @@
             <w:tcW w:w="978" w:type="dxa"/>
             <w:tcBorders>
               <w:left w:val="single" w:sz="12" w:space="0" w:color="auto"/>
-              <w:right w:val="single" w:sz="12" w:space="0" w:color="auto"/>
-            </w:tcBorders>
-          </w:tcPr>
-          <w:p>
-            <w:pPr>
-              <w:jc w:val="center"/>
-            </w:pPr>
-            <w:r>
-              <w:t>R18.1</w:t>
+              <w:bottom w:val="single" w:sz="12" w:space="0" w:color="auto"/>
+              <w:right w:val="single" w:sz="12" w:space="0" w:color="auto"/>
+            </w:tcBorders>
+          </w:tcPr>
+          <w:p>
+            <w:pPr>
+              <w:jc w:val="center"/>
+            </w:pPr>
+            <w:r>
+              <w:t>R19</w:t>
             </w:r>
           </w:p>
         </w:tc>
@@ -1648,6 +1627,7 @@
             <w:tcW w:w="2126" w:type="dxa"/>
             <w:tcBorders>
               <w:left w:val="single" w:sz="12" w:space="0" w:color="auto"/>
+              <w:bottom w:val="single" w:sz="12" w:space="0" w:color="auto"/>
               <w:right w:val="single" w:sz="12" w:space="0" w:color="auto"/>
             </w:tcBorders>
           </w:tcPr>
@@ -1657,7 +1637,7 @@
               <w:cnfStyle w:val="000000100000" w:firstRow="0" w:lastRow="0" w:firstColumn="0" w:lastColumn="0" w:oddVBand="0" w:evenVBand="0" w:oddHBand="1" w:evenHBand="0" w:firstRowFirstColumn="0" w:firstRowLastColumn="0" w:lastRowFirstColumn="0" w:lastRowLastColumn="0"/>
             </w:pPr>
             <w:r>
-              <w:t>Dispositivos soportados</w:t>
+              <w:t>Suscripción de usuarios</w:t>
             </w:r>
           </w:p>
         </w:tc>
@@ -1666,6 +1646,7 @@
             <w:tcW w:w="5370" w:type="dxa"/>
             <w:tcBorders>
               <w:left w:val="single" w:sz="12" w:space="0" w:color="auto"/>
+              <w:bottom w:val="single" w:sz="12" w:space="0" w:color="auto"/>
               <w:right w:val="single" w:sz="12" w:space="0" w:color="auto"/>
             </w:tcBorders>
           </w:tcPr>
@@ -1673,67 +1654,6 @@
             <w:pPr>
               <w:jc w:val="center"/>
               <w:cnfStyle w:val="000000100000" w:firstRow="0" w:lastRow="0" w:firstColumn="0" w:lastColumn="0" w:oddVBand="0" w:evenVBand="0" w:oddHBand="1" w:evenHBand="0" w:firstRowFirstColumn="0" w:firstRowLastColumn="0" w:lastRowFirstColumn="0" w:lastRowLastColumn="0"/>
-            </w:pPr>
-            <w:r>
-              <w:t>El sistema proporcionara la información sobre las nuevas emergencias a los UAL vía Smartphone o Tablet</w:t>
-            </w:r>
-          </w:p>
-        </w:tc>
-      </w:tr>
-      <w:tr>
-        <w:tc>
-          <w:tcPr>
-            <w:cnfStyle w:val="001000000000" w:firstRow="0" w:lastRow="0" w:firstColumn="1" w:lastColumn="0" w:oddVBand="0" w:evenVBand="0" w:oddHBand="0" w:evenHBand="0" w:firstRowFirstColumn="0" w:firstRowLastColumn="0" w:lastRowFirstColumn="0" w:lastRowLastColumn="0"/>
-            <w:tcW w:w="978" w:type="dxa"/>
-            <w:tcBorders>
-              <w:left w:val="single" w:sz="12" w:space="0" w:color="auto"/>
-              <w:bottom w:val="single" w:sz="12" w:space="0" w:color="auto"/>
-              <w:right w:val="single" w:sz="12" w:space="0" w:color="auto"/>
-            </w:tcBorders>
-          </w:tcPr>
-          <w:p>
-            <w:pPr>
-              <w:jc w:val="center"/>
-            </w:pPr>
-            <w:r>
-              <w:t>R19</w:t>
-            </w:r>
-          </w:p>
-        </w:tc>
-        <w:tc>
-          <w:tcPr>
-            <w:tcW w:w="2126" w:type="dxa"/>
-            <w:tcBorders>
-              <w:left w:val="single" w:sz="12" w:space="0" w:color="auto"/>
-              <w:bottom w:val="single" w:sz="12" w:space="0" w:color="auto"/>
-              <w:right w:val="single" w:sz="12" w:space="0" w:color="auto"/>
-            </w:tcBorders>
-          </w:tcPr>
-          <w:p>
-            <w:pPr>
-              <w:jc w:val="center"/>
-              <w:cnfStyle w:val="000000000000" w:firstRow="0" w:lastRow="0" w:firstColumn="0" w:lastColumn="0" w:oddVBand="0" w:evenVBand="0" w:oddHBand="0" w:evenHBand="0" w:firstRowFirstColumn="0" w:firstRowLastColumn="0" w:lastRowFirstColumn="0" w:lastRowLastColumn="0"/>
-            </w:pPr>
-            <w:r>
-              <w:t>Suscripción de usuarios</w:t>
-            </w:r>
-            <w:bookmarkStart w:id="0" w:name="_GoBack"/>
-            <w:bookmarkEnd w:id="0"/>
-          </w:p>
-        </w:tc>
-        <w:tc>
-          <w:tcPr>
-            <w:tcW w:w="5370" w:type="dxa"/>
-            <w:tcBorders>
-              <w:left w:val="single" w:sz="12" w:space="0" w:color="auto"/>
-              <w:bottom w:val="single" w:sz="12" w:space="0" w:color="auto"/>
-              <w:right w:val="single" w:sz="12" w:space="0" w:color="auto"/>
-            </w:tcBorders>
-          </w:tcPr>
-          <w:p>
-            <w:pPr>
-              <w:jc w:val="center"/>
-              <w:cnfStyle w:val="000000000000" w:firstRow="0" w:lastRow="0" w:firstColumn="0" w:lastColumn="0" w:oddVBand="0" w:evenVBand="0" w:oddHBand="0" w:evenHBand="0" w:firstRowFirstColumn="0" w:firstRowLastColumn="0" w:lastRowFirstColumn="0" w:lastRowLastColumn="0"/>
             </w:pPr>
             <w:r>
               <w:t>El sistema debe permitir la suscripción de usuarios a noticias de los sucesos en tiempo real</w:t>
@@ -1746,6 +1666,11 @@
       <w:pPr>
         <w:jc w:val="center"/>
       </w:pPr>
+    </w:p>
+    <w:p>
+      <w:r>
+        <w:t>La descripción correspondiente al despliegue regional, incluyendo los municipios y la costa no la hemos considerado ya que tiene información incompleta.</w:t>
+      </w:r>
     </w:p>
     <w:sectPr>
       <w:pgSz w:w="11906" w:h="16838"/>
@@ -1758,7 +1683,7 @@
 </file>
 
 <file path=word/endnotes.xml><?xml version="1.0" encoding="utf-8"?>
-<w:endnotes xmlns:wpc="http://schemas.microsoft.com/office/word/2010/wordprocessingCanvas" xmlns:cx="http://schemas.microsoft.com/office/drawing/2014/chartex" xmlns:cx1="http://schemas.microsoft.com/office/drawing/2015/9/8/chartex" xmlns:mc="http://schemas.openxmlformats.org/markup-compatibility/2006" xmlns:o="urn:schemas-microsoft-com:office:office" xmlns:r="http://schemas.openxmlformats.org/officeDocument/2006/relationships" xmlns:m="http://schemas.openxmlformats.org/officeDocument/2006/math" xmlns:v="urn:schemas-microsoft-com:vml" xmlns:wp14="http://schemas.microsoft.com/office/word/2010/wordprocessingDrawing" xmlns:wp="http://schemas.openxmlformats.org/drawingml/2006/wordprocessingDrawing" xmlns:w10="urn:schemas-microsoft-com:office:word" xmlns:w="http://schemas.openxmlformats.org/wordprocessingml/2006/main" xmlns:w14="http://schemas.microsoft.com/office/word/2010/wordml" xmlns:w15="http://schemas.microsoft.com/office/word/2012/wordml" xmlns:w16se="http://schemas.microsoft.com/office/word/2015/wordml/symex" xmlns:wpg="http://schemas.microsoft.com/office/word/2010/wordprocessingGroup" xmlns:wpi="http://schemas.microsoft.com/office/word/2010/wordprocessingInk" xmlns:wne="http://schemas.microsoft.com/office/word/2006/wordml" xmlns:wps="http://schemas.microsoft.com/office/word/2010/wordprocessingShape" mc:Ignorable="w14 w15 w16se wp14">
+<w:endnotes xmlns:wpc="http://schemas.microsoft.com/office/word/2010/wordprocessingCanvas" xmlns:cx="http://schemas.microsoft.com/office/drawing/2014/chartex" xmlns:cx1="http://schemas.microsoft.com/office/drawing/2015/9/8/chartex" xmlns:cx2="http://schemas.microsoft.com/office/drawing/2015/10/21/chartex" xmlns:cx3="http://schemas.microsoft.com/office/drawing/2016/5/9/chartex" xmlns:cx4="http://schemas.microsoft.com/office/drawing/2016/5/10/chartex" xmlns:cx5="http://schemas.microsoft.com/office/drawing/2016/5/11/chartex" xmlns:cx6="http://schemas.microsoft.com/office/drawing/2016/5/12/chartex" xmlns:cx7="http://schemas.microsoft.com/office/drawing/2016/5/13/chartex" xmlns:cx8="http://schemas.microsoft.com/office/drawing/2016/5/14/chartex" xmlns:mc="http://schemas.openxmlformats.org/markup-compatibility/2006" xmlns:aink="http://schemas.microsoft.com/office/drawing/2016/ink" xmlns:am3d="http://schemas.microsoft.com/office/drawing/2017/model3d" xmlns:o="urn:schemas-microsoft-com:office:office" xmlns:r="http://schemas.openxmlformats.org/officeDocument/2006/relationships" xmlns:m="http://schemas.openxmlformats.org/officeDocument/2006/math" xmlns:v="urn:schemas-microsoft-com:vml" xmlns:wp14="http://schemas.microsoft.com/office/word/2010/wordprocessingDrawing" xmlns:wp="http://schemas.openxmlformats.org/drawingml/2006/wordprocessingDrawing" xmlns:w10="urn:schemas-microsoft-com:office:word" xmlns:w="http://schemas.openxmlformats.org/wordprocessingml/2006/main" xmlns:w14="http://schemas.microsoft.com/office/word/2010/wordml" xmlns:w15="http://schemas.microsoft.com/office/word/2012/wordml" xmlns:w16cid="http://schemas.microsoft.com/office/word/2016/wordml/cid" xmlns:w16se="http://schemas.microsoft.com/office/word/2015/wordml/symex" xmlns:wpg="http://schemas.microsoft.com/office/word/2010/wordprocessingGroup" xmlns:wpi="http://schemas.microsoft.com/office/word/2010/wordprocessingInk" xmlns:wne="http://schemas.microsoft.com/office/word/2006/wordml" xmlns:wps="http://schemas.microsoft.com/office/word/2010/wordprocessingShape" mc:Ignorable="w14 w15 w16se w16cid wp14">
   <w:endnote w:type="separator" w:id="-1">
     <w:p>
       <w:pPr>
@@ -1783,7 +1708,7 @@
 </file>
 
 <file path=word/footnotes.xml><?xml version="1.0" encoding="utf-8"?>
-<w:footnotes xmlns:wpc="http://schemas.microsoft.com/office/word/2010/wordprocessingCanvas" xmlns:cx="http://schemas.microsoft.com/office/drawing/2014/chartex" xmlns:cx1="http://schemas.microsoft.com/office/drawing/2015/9/8/chartex" xmlns:mc="http://schemas.openxmlformats.org/markup-compatibility/2006" xmlns:o="urn:schemas-microsoft-com:office:office" xmlns:r="http://schemas.openxmlformats.org/officeDocument/2006/relationships" xmlns:m="http://schemas.openxmlformats.org/officeDocument/2006/math" xmlns:v="urn:schemas-microsoft-com:vml" xmlns:wp14="http://schemas.microsoft.com/office/word/2010/wordprocessingDrawing" xmlns:wp="http://schemas.openxmlformats.org/drawingml/2006/wordprocessingDrawing" xmlns:w10="urn:schemas-microsoft-com:office:word" xmlns:w="http://schemas.openxmlformats.org/wordprocessingml/2006/main" xmlns:w14="http://schemas.microsoft.com/office/word/2010/wordml" xmlns:w15="http://schemas.microsoft.com/office/word/2012/wordml" xmlns:w16se="http://schemas.microsoft.com/office/word/2015/wordml/symex" xmlns:wpg="http://schemas.microsoft.com/office/word/2010/wordprocessingGroup" xmlns:wpi="http://schemas.microsoft.com/office/word/2010/wordprocessingInk" xmlns:wne="http://schemas.microsoft.com/office/word/2006/wordml" xmlns:wps="http://schemas.microsoft.com/office/word/2010/wordprocessingShape" mc:Ignorable="w14 w15 w16se wp14">
+<w:footnotes xmlns:wpc="http://schemas.microsoft.com/office/word/2010/wordprocessingCanvas" xmlns:cx="http://schemas.microsoft.com/office/drawing/2014/chartex" xmlns:cx1="http://schemas.microsoft.com/office/drawing/2015/9/8/chartex" xmlns:cx2="http://schemas.microsoft.com/office/drawing/2015/10/21/chartex" xmlns:cx3="http://schemas.microsoft.com/office/drawing/2016/5/9/chartex" xmlns:cx4="http://schemas.microsoft.com/office/drawing/2016/5/10/chartex" xmlns:cx5="http://schemas.microsoft.com/office/drawing/2016/5/11/chartex" xmlns:cx6="http://schemas.microsoft.com/office/drawing/2016/5/12/chartex" xmlns:cx7="http://schemas.microsoft.com/office/drawing/2016/5/13/chartex" xmlns:cx8="http://schemas.microsoft.com/office/drawing/2016/5/14/chartex" xmlns:mc="http://schemas.openxmlformats.org/markup-compatibility/2006" xmlns:aink="http://schemas.microsoft.com/office/drawing/2016/ink" xmlns:am3d="http://schemas.microsoft.com/office/drawing/2017/model3d" xmlns:o="urn:schemas-microsoft-com:office:office" xmlns:r="http://schemas.openxmlformats.org/officeDocument/2006/relationships" xmlns:m="http://schemas.openxmlformats.org/officeDocument/2006/math" xmlns:v="urn:schemas-microsoft-com:vml" xmlns:wp14="http://schemas.microsoft.com/office/word/2010/wordprocessingDrawing" xmlns:wp="http://schemas.openxmlformats.org/drawingml/2006/wordprocessingDrawing" xmlns:w10="urn:schemas-microsoft-com:office:word" xmlns:w="http://schemas.openxmlformats.org/wordprocessingml/2006/main" xmlns:w14="http://schemas.microsoft.com/office/word/2010/wordml" xmlns:w15="http://schemas.microsoft.com/office/word/2012/wordml" xmlns:w16cid="http://schemas.microsoft.com/office/word/2016/wordml/cid" xmlns:w16se="http://schemas.microsoft.com/office/word/2015/wordml/symex" xmlns:wpg="http://schemas.microsoft.com/office/word/2010/wordprocessingGroup" xmlns:wpi="http://schemas.microsoft.com/office/word/2010/wordprocessingInk" xmlns:wne="http://schemas.microsoft.com/office/word/2006/wordml" xmlns:wps="http://schemas.microsoft.com/office/word/2010/wordprocessingShape" mc:Ignorable="w14 w15 w16se w16cid wp14">
   <w:footnote w:type="separator" w:id="-1">
     <w:p>
       <w:pPr>
@@ -1808,7 +1733,7 @@
 </file>
 
 <file path=word/styles.xml><?xml version="1.0" encoding="utf-8"?>
-<w:styles xmlns:mc="http://schemas.openxmlformats.org/markup-compatibility/2006" xmlns:r="http://schemas.openxmlformats.org/officeDocument/2006/relationships" xmlns:w="http://schemas.openxmlformats.org/wordprocessingml/2006/main" xmlns:w14="http://schemas.microsoft.com/office/word/2010/wordml" xmlns:w15="http://schemas.microsoft.com/office/word/2012/wordml" xmlns:w16se="http://schemas.microsoft.com/office/word/2015/wordml/symex" mc:Ignorable="w14 w15 w16se">
+<w:styles xmlns:mc="http://schemas.openxmlformats.org/markup-compatibility/2006" xmlns:r="http://schemas.openxmlformats.org/officeDocument/2006/relationships" xmlns:w="http://schemas.openxmlformats.org/wordprocessingml/2006/main" xmlns:w14="http://schemas.microsoft.com/office/word/2010/wordml" xmlns:w15="http://schemas.microsoft.com/office/word/2012/wordml" xmlns:w16cid="http://schemas.microsoft.com/office/word/2016/wordml/cid" xmlns:w16se="http://schemas.microsoft.com/office/word/2015/wordml/symex" mc:Ignorable="w14 w15 w16se w16cid">
   <w:docDefaults>
     <w:rPrDefault>
       <w:rPr>
@@ -1824,7 +1749,7 @@
       </w:pPr>
     </w:pPrDefault>
   </w:docDefaults>
-  <w:latentStyles w:defLockedState="0" w:defUIPriority="99" w:defSemiHidden="0" w:defUnhideWhenUsed="0" w:defQFormat="0" w:count="371">
+  <w:latentStyles w:defLockedState="0" w:defUIPriority="99" w:defSemiHidden="0" w:defUnhideWhenUsed="0" w:defQFormat="0" w:count="377">
     <w:lsdException w:name="Normal" w:uiPriority="0" w:qFormat="1"/>
     <w:lsdException w:name="heading 1" w:uiPriority="9" w:qFormat="1"/>
     <w:lsdException w:name="heading 2" w:semiHidden="1" w:uiPriority="9" w:unhideWhenUsed="1" w:qFormat="1"/>
@@ -1972,11 +1897,8 @@
     <w:lsdException w:name="Table 3D effects 3" w:semiHidden="1" w:unhideWhenUsed="1"/>
     <w:lsdException w:name="Table Contemporary" w:semiHidden="1" w:unhideWhenUsed="1"/>
     <w:lsdException w:name="Table Elegant" w:semiHidden="1" w:unhideWhenUsed="1"/>
-    <w:lsdException w:name="Table Professional" w:semiHidden="1" w:unhideWhenUsed="1"/>
     <w:lsdException w:name="Table Subtle 1" w:semiHidden="1" w:unhideWhenUsed="1"/>
     <w:lsdException w:name="Table Subtle 2" w:semiHidden="1" w:unhideWhenUsed="1"/>
-    <w:lsdException w:name="Table Web 1" w:semiHidden="1" w:unhideWhenUsed="1"/>
-    <w:lsdException w:name="Table Web 2" w:semiHidden="1" w:unhideWhenUsed="1"/>
     <w:lsdException w:name="Table Web 3" w:semiHidden="1" w:unhideWhenUsed="1"/>
     <w:lsdException w:name="Balloon Text" w:semiHidden="1" w:unhideWhenUsed="1"/>
     <w:lsdException w:name="Table Grid" w:uiPriority="39"/>
@@ -2196,6 +2118,12 @@
     <w:lsdException w:name="List Table 5 Dark Accent 6" w:uiPriority="50"/>
     <w:lsdException w:name="List Table 6 Colorful Accent 6" w:uiPriority="51"/>
     <w:lsdException w:name="List Table 7 Colorful Accent 6" w:uiPriority="52"/>
+    <w:lsdException w:name="Mention" w:semiHidden="1" w:unhideWhenUsed="1"/>
+    <w:lsdException w:name="Smart Hyperlink" w:semiHidden="1" w:unhideWhenUsed="1"/>
+    <w:lsdException w:name="Hashtag" w:semiHidden="1" w:unhideWhenUsed="1"/>
+    <w:lsdException w:name="Unresolved Mention" w:semiHidden="1" w:unhideWhenUsed="1"/>
+    <w:lsdException w:name="Smart Link" w:semiHidden="1" w:unhideWhenUsed="1"/>
+    <w:lsdException w:name="Smart Link Error" w:semiHidden="1" w:unhideWhenUsed="1"/>
   </w:latentStyles>
   <w:style w:type="paragraph" w:default="1" w:styleId="Normal">
     <w:name w:val="Normal"/>
@@ -2247,7 +2175,7 @@
       </w:tblBorders>
     </w:tblPr>
   </w:style>
-  <w:style w:type="table" w:styleId="Tabladecuadrcula1clara-nfasis1">
+  <w:style w:type="table" w:styleId="Tablaconcuadrcula1clara-nfasis1">
     <w:name w:val="Grid Table 1 Light Accent 1"/>
     <w:basedOn w:val="Tablanormal"/>
     <w:uiPriority w:val="46"/>
@@ -2504,7 +2432,7 @@
       </w:tcPr>
     </w:tblStylePr>
   </w:style>
-  <w:style w:type="table" w:styleId="Tabladecuadrcula4-nfasis2">
+  <w:style w:type="table" w:styleId="Tablaconcuadrcula4-nfasis2">
     <w:name w:val="Grid Table 4 Accent 2"/>
     <w:basedOn w:val="Tablanormal"/>
     <w:uiPriority w:val="49"/>

</xml_diff>

<commit_message>
Rq que faltaba va en la Posición 10!
</commit_message>
<xml_diff>
--- a/Iteración 1 - SOLO REQ/Requisitos.docx
+++ b/Iteración 1 - SOLO REQ/Requisitos.docx
@@ -276,12 +276,7 @@
               <w:jc w:val="center"/>
             </w:pPr>
             <w:r>
-              <w:t>R4</w:t>
-            </w:r>
-            <w:bookmarkStart w:id="0" w:name="_GoBack"/>
-            <w:bookmarkEnd w:id="0"/>
-            <w:r>
-              <w:t>.1</w:t>
+              <w:t>R4.1</w:t>
             </w:r>
           </w:p>
         </w:tc>
@@ -432,15 +427,7 @@
               <w:cnfStyle w:val="000000000000" w:firstRow="0" w:lastRow="0" w:firstColumn="0" w:lastColumn="0" w:oddVBand="0" w:evenVBand="0" w:oddHBand="0" w:evenHBand="0" w:firstRowFirstColumn="0" w:firstRowLastColumn="0" w:lastRowFirstColumn="0" w:lastRowLastColumn="0"/>
             </w:pPr>
             <w:r>
-              <w:t xml:space="preserve">El sistema debe ser capaz de </w:t>
-            </w:r>
-            <w:proofErr w:type="spellStart"/>
-            <w:r>
-              <w:t>preasignar</w:t>
-            </w:r>
-            <w:proofErr w:type="spellEnd"/>
-            <w:r>
-              <w:t xml:space="preserve"> Unidades Activas Libres a estas emergencias.</w:t>
+              <w:t>El sistema debe ser capaz de preasignar Unidades Activas Libres a estas emergencias.</w:t>
             </w:r>
           </w:p>
         </w:tc>
@@ -826,7 +813,10 @@
               <w:cnfStyle w:val="000000100000" w:firstRow="0" w:lastRow="0" w:firstColumn="0" w:lastColumn="0" w:oddVBand="0" w:evenVBand="0" w:oddHBand="1" w:evenHBand="0" w:firstRowFirstColumn="0" w:firstRowLastColumn="0" w:lastRowFirstColumn="0" w:lastRowLastColumn="0"/>
             </w:pPr>
             <w:r>
-              <w:t>Llamadas internas</w:t>
+              <w:t>Incidencias</w:t>
+            </w:r>
+            <w:r>
+              <w:t xml:space="preserve"> internas</w:t>
             </w:r>
           </w:p>
         </w:tc>
@@ -844,8 +834,13 @@
               <w:cnfStyle w:val="000000100000" w:firstRow="0" w:lastRow="0" w:firstColumn="0" w:lastColumn="0" w:oddVBand="0" w:evenVBand="0" w:oddHBand="1" w:evenHBand="0" w:firstRowFirstColumn="0" w:firstRowLastColumn="0" w:lastRowFirstColumn="0" w:lastRowLastColumn="0"/>
             </w:pPr>
             <w:r>
-              <w:t>El sistema debe proporcionar una gestión de llamadas internas por incidencias</w:t>
-            </w:r>
+              <w:t xml:space="preserve">El sistema </w:t>
+            </w:r>
+            <w:r>
+              <w:t>deberá comprender además, las incidencias internas del sistema</w:t>
+            </w:r>
+            <w:bookmarkStart w:id="0" w:name="_GoBack"/>
+            <w:bookmarkEnd w:id="0"/>
           </w:p>
         </w:tc>
       </w:tr>
@@ -1749,7 +1744,7 @@
       </w:pPr>
     </w:pPrDefault>
   </w:docDefaults>
-  <w:latentStyles w:defLockedState="0" w:defUIPriority="99" w:defSemiHidden="0" w:defUnhideWhenUsed="0" w:defQFormat="0" w:count="377">
+  <w:latentStyles w:defLockedState="0" w:defUIPriority="99" w:defSemiHidden="0" w:defUnhideWhenUsed="0" w:defQFormat="0" w:count="376">
     <w:lsdException w:name="Normal" w:uiPriority="0" w:qFormat="1"/>
     <w:lsdException w:name="heading 1" w:uiPriority="9" w:qFormat="1"/>
     <w:lsdException w:name="heading 2" w:semiHidden="1" w:uiPriority="9" w:unhideWhenUsed="1" w:qFormat="1"/>
@@ -1897,8 +1892,11 @@
     <w:lsdException w:name="Table 3D effects 3" w:semiHidden="1" w:unhideWhenUsed="1"/>
     <w:lsdException w:name="Table Contemporary" w:semiHidden="1" w:unhideWhenUsed="1"/>
     <w:lsdException w:name="Table Elegant" w:semiHidden="1" w:unhideWhenUsed="1"/>
+    <w:lsdException w:name="Table Professional" w:semiHidden="1" w:unhideWhenUsed="1"/>
     <w:lsdException w:name="Table Subtle 1" w:semiHidden="1" w:unhideWhenUsed="1"/>
     <w:lsdException w:name="Table Subtle 2" w:semiHidden="1" w:unhideWhenUsed="1"/>
+    <w:lsdException w:name="Table Web 1" w:semiHidden="1" w:unhideWhenUsed="1"/>
+    <w:lsdException w:name="Table Web 2" w:semiHidden="1" w:unhideWhenUsed="1"/>
     <w:lsdException w:name="Table Web 3" w:semiHidden="1" w:unhideWhenUsed="1"/>
     <w:lsdException w:name="Balloon Text" w:semiHidden="1" w:unhideWhenUsed="1"/>
     <w:lsdException w:name="Table Grid" w:uiPriority="39"/>
@@ -2123,7 +2121,6 @@
     <w:lsdException w:name="Hashtag" w:semiHidden="1" w:unhideWhenUsed="1"/>
     <w:lsdException w:name="Unresolved Mention" w:semiHidden="1" w:unhideWhenUsed="1"/>
     <w:lsdException w:name="Smart Link" w:semiHidden="1" w:unhideWhenUsed="1"/>
-    <w:lsdException w:name="Smart Link Error" w:semiHidden="1" w:unhideWhenUsed="1"/>
   </w:latentStyles>
   <w:style w:type="paragraph" w:default="1" w:styleId="Normal">
     <w:name w:val="Normal"/>

</xml_diff>

<commit_message>
Correcciones Links a Decisiones
</commit_message>
<xml_diff>
--- a/Iteración 1 - SOLO REQ/Requisitos.docx
+++ b/Iteración 1 - SOLO REQ/Requisitos.docx
@@ -97,7 +97,13 @@
               <w:jc w:val="center"/>
             </w:pPr>
             <w:r>
-              <w:t>R1</w:t>
+              <w:t>R</w:t>
+            </w:r>
+            <w:r>
+              <w:t>F</w:t>
+            </w:r>
+            <w:r>
+              <w:t>1</w:t>
             </w:r>
           </w:p>
         </w:tc>
@@ -156,6 +162,9 @@
             </w:pPr>
             <w:r>
               <w:t>R</w:t>
+            </w:r>
+            <w:r>
+              <w:t>F</w:t>
             </w:r>
             <w:r>
               <w:t>2</w:t>
@@ -220,6 +229,9 @@
               <w:t>R</w:t>
             </w:r>
             <w:r>
+              <w:t>F</w:t>
+            </w:r>
+            <w:r>
               <w:t>3</w:t>
             </w:r>
           </w:p>
@@ -276,7 +288,13 @@
               <w:jc w:val="center"/>
             </w:pPr>
             <w:r>
-              <w:t>R4.1</w:t>
+              <w:t>R</w:t>
+            </w:r>
+            <w:r>
+              <w:t>F</w:t>
+            </w:r>
+            <w:r>
+              <w:t>4</w:t>
             </w:r>
           </w:p>
         </w:tc>
@@ -335,7 +353,13 @@
               <w:jc w:val="center"/>
             </w:pPr>
             <w:r>
-              <w:t>R5</w:t>
+              <w:t>R</w:t>
+            </w:r>
+            <w:r>
+              <w:t>F</w:t>
+            </w:r>
+            <w:r>
+              <w:t>5</w:t>
             </w:r>
           </w:p>
         </w:tc>
@@ -391,7 +415,13 @@
               <w:jc w:val="center"/>
             </w:pPr>
             <w:r>
-              <w:t>R6</w:t>
+              <w:t>R</w:t>
+            </w:r>
+            <w:r>
+              <w:t>F</w:t>
+            </w:r>
+            <w:r>
+              <w:t>6</w:t>
             </w:r>
           </w:p>
         </w:tc>
@@ -450,7 +480,13 @@
               <w:jc w:val="center"/>
             </w:pPr>
             <w:r>
-              <w:t>R7</w:t>
+              <w:t>R</w:t>
+            </w:r>
+            <w:r>
+              <w:t>F</w:t>
+            </w:r>
+            <w:r>
+              <w:t>7</w:t>
             </w:r>
           </w:p>
         </w:tc>
@@ -506,7 +542,13 @@
               <w:jc w:val="center"/>
             </w:pPr>
             <w:r>
-              <w:t>R7.1</w:t>
+              <w:t>R</w:t>
+            </w:r>
+            <w:r>
+              <w:t>F</w:t>
+            </w:r>
+            <w:r>
+              <w:t>7.1</w:t>
             </w:r>
           </w:p>
         </w:tc>
@@ -565,7 +607,13 @@
               <w:jc w:val="center"/>
             </w:pPr>
             <w:r>
-              <w:t>R8</w:t>
+              <w:t>R</w:t>
+            </w:r>
+            <w:r>
+              <w:t>F</w:t>
+            </w:r>
+            <w:r>
+              <w:t>8</w:t>
             </w:r>
           </w:p>
         </w:tc>
@@ -621,7 +669,13 @@
               <w:jc w:val="center"/>
             </w:pPr>
             <w:r>
-              <w:t>R9</w:t>
+              <w:t>R</w:t>
+            </w:r>
+            <w:r>
+              <w:t>F</w:t>
+            </w:r>
+            <w:r>
+              <w:t>9</w:t>
             </w:r>
           </w:p>
         </w:tc>
@@ -680,7 +734,13 @@
               <w:jc w:val="center"/>
             </w:pPr>
             <w:r>
-              <w:t>R9.1</w:t>
+              <w:t>R</w:t>
+            </w:r>
+            <w:r>
+              <w:t>F</w:t>
+            </w:r>
+            <w:r>
+              <w:t>9.1</w:t>
             </w:r>
           </w:p>
         </w:tc>
@@ -736,7 +796,13 @@
               <w:jc w:val="center"/>
             </w:pPr>
             <w:r>
-              <w:t>R9.2</w:t>
+              <w:t>R</w:t>
+            </w:r>
+            <w:r>
+              <w:t>F</w:t>
+            </w:r>
+            <w:r>
+              <w:t>9.2</w:t>
             </w:r>
           </w:p>
         </w:tc>
@@ -795,7 +861,13 @@
               <w:jc w:val="center"/>
             </w:pPr>
             <w:r>
-              <w:t>R10</w:t>
+              <w:t>R</w:t>
+            </w:r>
+            <w:r>
+              <w:t>F</w:t>
+            </w:r>
+            <w:r>
+              <w:t>10</w:t>
             </w:r>
           </w:p>
         </w:tc>
@@ -839,8 +911,6 @@
             <w:r>
               <w:t>deberá comprender además, las incidencias internas del sistema</w:t>
             </w:r>
-            <w:bookmarkStart w:id="0" w:name="_GoBack"/>
-            <w:bookmarkEnd w:id="0"/>
           </w:p>
         </w:tc>
       </w:tr>
@@ -859,7 +929,13 @@
               <w:jc w:val="center"/>
             </w:pPr>
             <w:r>
-              <w:t>R11</w:t>
+              <w:t>R</w:t>
+            </w:r>
+            <w:r>
+              <w:t>F</w:t>
+            </w:r>
+            <w:r>
+              <w:t>11</w:t>
             </w:r>
           </w:p>
         </w:tc>
@@ -918,7 +994,13 @@
               <w:jc w:val="center"/>
             </w:pPr>
             <w:r>
-              <w:t>R12</w:t>
+              <w:t>R</w:t>
+            </w:r>
+            <w:r>
+              <w:t>F</w:t>
+            </w:r>
+            <w:r>
+              <w:t>12</w:t>
             </w:r>
           </w:p>
         </w:tc>
@@ -974,7 +1056,13 @@
               <w:jc w:val="center"/>
             </w:pPr>
             <w:r>
-              <w:t>R13</w:t>
+              <w:t>R</w:t>
+            </w:r>
+            <w:r>
+              <w:t>F</w:t>
+            </w:r>
+            <w:r>
+              <w:t>13</w:t>
             </w:r>
           </w:p>
         </w:tc>
@@ -1033,7 +1121,13 @@
               <w:jc w:val="center"/>
             </w:pPr>
             <w:r>
-              <w:t>R13.1</w:t>
+              <w:t>R</w:t>
+            </w:r>
+            <w:r>
+              <w:t>F</w:t>
+            </w:r>
+            <w:r>
+              <w:t>13.1</w:t>
             </w:r>
           </w:p>
         </w:tc>
@@ -1089,7 +1183,13 @@
               <w:jc w:val="center"/>
             </w:pPr>
             <w:r>
-              <w:t>R14</w:t>
+              <w:t>R</w:t>
+            </w:r>
+            <w:r>
+              <w:t>F</w:t>
+            </w:r>
+            <w:r>
+              <w:t>14</w:t>
             </w:r>
           </w:p>
         </w:tc>
@@ -1148,7 +1248,13 @@
               <w:jc w:val="center"/>
             </w:pPr>
             <w:r>
-              <w:t>R14.1</w:t>
+              <w:t>R</w:t>
+            </w:r>
+            <w:r>
+              <w:t>F</w:t>
+            </w:r>
+            <w:r>
+              <w:t>14.1</w:t>
             </w:r>
           </w:p>
         </w:tc>
@@ -1207,7 +1313,13 @@
               <w:jc w:val="center"/>
             </w:pPr>
             <w:r>
-              <w:t>R15</w:t>
+              <w:t>R</w:t>
+            </w:r>
+            <w:r>
+              <w:t>F</w:t>
+            </w:r>
+            <w:r>
+              <w:t>15</w:t>
             </w:r>
           </w:p>
         </w:tc>
@@ -1266,7 +1378,13 @@
               <w:jc w:val="center"/>
             </w:pPr>
             <w:r>
-              <w:t>R16</w:t>
+              <w:t>R</w:t>
+            </w:r>
+            <w:r>
+              <w:t>F</w:t>
+            </w:r>
+            <w:r>
+              <w:t>16</w:t>
             </w:r>
           </w:p>
         </w:tc>
@@ -1322,7 +1440,13 @@
               <w:jc w:val="center"/>
             </w:pPr>
             <w:r>
-              <w:t>R16.1</w:t>
+              <w:t>R</w:t>
+            </w:r>
+            <w:r>
+              <w:t>F</w:t>
+            </w:r>
+            <w:r>
+              <w:t>16.1</w:t>
             </w:r>
           </w:p>
         </w:tc>
@@ -1382,7 +1506,13 @@
             </w:pPr>
             <w:r>
               <w:lastRenderedPageBreak/>
-              <w:t>R17</w:t>
+              <w:t>R</w:t>
+            </w:r>
+            <w:r>
+              <w:t>F</w:t>
+            </w:r>
+            <w:r>
+              <w:t>17</w:t>
             </w:r>
           </w:p>
         </w:tc>
@@ -1438,7 +1568,13 @@
               <w:jc w:val="center"/>
             </w:pPr>
             <w:r>
-              <w:t>R17.1</w:t>
+              <w:t>R</w:t>
+            </w:r>
+            <w:r>
+              <w:t>F</w:t>
+            </w:r>
+            <w:r>
+              <w:t>17.1</w:t>
             </w:r>
           </w:p>
         </w:tc>
@@ -1497,7 +1633,13 @@
               <w:jc w:val="center"/>
             </w:pPr>
             <w:r>
-              <w:t>R18</w:t>
+              <w:t>R</w:t>
+            </w:r>
+            <w:r>
+              <w:t>F</w:t>
+            </w:r>
+            <w:r>
+              <w:t>18</w:t>
             </w:r>
           </w:p>
         </w:tc>
@@ -1553,7 +1695,13 @@
               <w:jc w:val="center"/>
             </w:pPr>
             <w:r>
-              <w:t>R18.1</w:t>
+              <w:t>R</w:t>
+            </w:r>
+            <w:r>
+              <w:t>F</w:t>
+            </w:r>
+            <w:r>
+              <w:t>18.1</w:t>
             </w:r>
           </w:p>
         </w:tc>
@@ -1613,7 +1761,15 @@
               <w:jc w:val="center"/>
             </w:pPr>
             <w:r>
-              <w:t>R19</w:t>
+              <w:t>R</w:t>
+            </w:r>
+            <w:r>
+              <w:t>F</w:t>
+            </w:r>
+            <w:bookmarkStart w:id="0" w:name="_GoBack"/>
+            <w:bookmarkEnd w:id="0"/>
+            <w:r>
+              <w:t>19</w:t>
             </w:r>
           </w:p>
         </w:tc>

</xml_diff>